<commit_message>
Make the Fan Up and Fan Down buttons work normally when alert is in progress. Use different lights and buzzer pulsing patterns for different alerts. Don't pulse fan during alerts. Use a simple timer class to handle periodic actions during alerts. Eliminate redundant code for averaging battery level readings.
</commit_message>
<xml_diff>
--- a/Product/Docs/PAPR Spec Notes.docx
+++ b/Product/Docs/PAPR Spec Notes.docx
@@ -431,53 +431,91 @@
       </w:pPr>
       <w:r>
         <w:rPr/>
-        <w:t xml:space="preserve">PAPR provides a Low Battery alert and a Fan Speed alert. </w:t>
-      </w:r>
-      <w:r>
-        <w:rPr/>
-        <w:t>Currently there is no “Full Fault”.</w:t>
-      </w:r>
-    </w:p>
-    <w:p>
-      <w:pPr>
-        <w:pStyle w:val="Normal"/>
-        <w:ind w:left="709" w:hanging="0"/>
-        <w:rPr/>
-      </w:pPr>
-      <w:r>
-        <w:rPr/>
-      </w:r>
-    </w:p>
-    <w:p>
-      <w:pPr>
-        <w:pStyle w:val="Normal"/>
-        <w:ind w:left="709" w:hanging="0"/>
-        <w:rPr/>
-      </w:pPr>
-      <w:r>
-        <w:rPr/>
-        <w:t>The Low Battery alert occurs when the battery voltage drops below a critical level. The Fault LED and all 3 battery LEDs flash, and the buzzer pulses on and off.</w:t>
-      </w:r>
-    </w:p>
-    <w:p>
-      <w:pPr>
-        <w:pStyle w:val="Normal"/>
-        <w:ind w:left="709" w:hanging="0"/>
-        <w:rPr/>
-      </w:pPr>
-      <w:r>
-        <w:rPr/>
-      </w:r>
-    </w:p>
-    <w:p>
-      <w:pPr>
-        <w:pStyle w:val="Normal"/>
-        <w:ind w:left="709" w:hanging="0"/>
-        <w:rPr/>
-      </w:pPr>
-      <w:r>
-        <w:rPr/>
-        <w:t>The Fan Speed alert occurs if the fan RPM goes out of the expected range. This could happen, for example, if the airflow is blocked, if the fan malfunctions, etc. The Fault LED and all 3 blue fan speed LEDs flash, the buzzer pulses on and off, and the fan speed alternates between low and medium.</w:t>
+        <w:t>PAPR provides a Low Battery alert and a Fan Speed alert. Currently there is no “Full Fault”.</w:t>
+      </w:r>
+    </w:p>
+    <w:p>
+      <w:pPr>
+        <w:pStyle w:val="Normal"/>
+        <w:ind w:left="709" w:hanging="0"/>
+        <w:rPr/>
+      </w:pPr>
+      <w:r>
+        <w:rPr/>
+      </w:r>
+    </w:p>
+    <w:p>
+      <w:pPr>
+        <w:pStyle w:val="Normal"/>
+        <w:ind w:left="709" w:hanging="0"/>
+        <w:rPr/>
+      </w:pPr>
+      <w:r>
+        <w:rPr/>
+        <w:t xml:space="preserve">The Low Battery alert occurs when the battery voltage drops below a critical level. The Fault LED, all 3 battery LEDs, and the buzzer </w:t>
+      </w:r>
+      <w:r>
+        <w:rPr/>
+        <w:t xml:space="preserve">all slowly </w:t>
+      </w:r>
+      <w:r>
+        <w:rPr/>
+        <w:t xml:space="preserve">pulse on and off. </w:t>
+      </w:r>
+      <w:r>
+        <w:rPr/>
+        <w:t>During a Low Battery alert, the Fan Up and Fan Down buttons still work normally.</w:t>
+      </w:r>
+    </w:p>
+    <w:p>
+      <w:pPr>
+        <w:pStyle w:val="Normal"/>
+        <w:ind w:left="709" w:hanging="0"/>
+        <w:rPr/>
+      </w:pPr>
+      <w:r>
+        <w:rPr/>
+      </w:r>
+    </w:p>
+    <w:p>
+      <w:pPr>
+        <w:pStyle w:val="Normal"/>
+        <w:ind w:left="709" w:hanging="0"/>
+        <w:rPr/>
+      </w:pPr>
+      <w:r>
+        <w:rPr/>
+        <w:t xml:space="preserve">The </w:t>
+      </w:r>
+      <w:bookmarkStart w:id="0" w:name="__DdeLink__38_1106246014"/>
+      <w:r>
+        <w:rPr/>
+        <w:t>Fan Speed</w:t>
+      </w:r>
+      <w:bookmarkEnd w:id="0"/>
+      <w:r>
+        <w:rPr/>
+        <w:t xml:space="preserve"> alert occurs if the fan RPM goes out of the expected range. This could happen, for example, if the airflow is blocked, if the fan malfunctions, etc. The Fault LED, all 3 blue fan speed LEDs, </w:t>
+      </w:r>
+      <w:r>
+        <w:rPr/>
+        <w:t xml:space="preserve">and </w:t>
+      </w:r>
+      <w:r>
+        <w:rPr/>
+        <w:t xml:space="preserve">the buzzer </w:t>
+      </w:r>
+      <w:r>
+        <w:rPr/>
+        <w:t xml:space="preserve">all quickly </w:t>
+      </w:r>
+      <w:r>
+        <w:rPr/>
+        <w:t xml:space="preserve">pulse on and off. </w:t>
+      </w:r>
+      <w:r>
+        <w:rPr/>
+        <w:t>During a Fan Speed alert, the Fan Up and Fan Down buttons still work normally, unless the fan itself has malfunctioned.</w:t>
       </w:r>
     </w:p>
     <w:p>
@@ -551,27 +589,6 @@
       </w:pPr>
       <w:r>
         <w:rPr/>
-        <w:t>Should alert states pulse the fan?</w:t>
-      </w:r>
-    </w:p>
-    <w:p>
-      <w:pPr>
-        <w:pStyle w:val="Normal"/>
-        <w:ind w:left="709" w:hanging="0"/>
-        <w:rPr/>
-      </w:pPr>
-      <w:r>
-        <w:rPr/>
-      </w:r>
-    </w:p>
-    <w:p>
-      <w:pPr>
-        <w:pStyle w:val="Normal"/>
-        <w:ind w:left="709" w:hanging="0"/>
-        <w:rPr/>
-      </w:pPr>
-      <w:r>
-        <w:rPr/>
         <w:t>What are voltage levels for battery low/medium/high?</w:t>
       </w:r>
     </w:p>
@@ -594,48 +611,6 @@
       <w:r>
         <w:rPr/>
         <w:t>What are RPM / dutycycle / airflow for fan low/medium/high?</w:t>
-      </w:r>
-    </w:p>
-    <w:p>
-      <w:pPr>
-        <w:pStyle w:val="Normal"/>
-        <w:ind w:left="709" w:hanging="0"/>
-        <w:rPr/>
-      </w:pPr>
-      <w:r>
-        <w:rPr/>
-      </w:r>
-    </w:p>
-    <w:p>
-      <w:pPr>
-        <w:pStyle w:val="Normal"/>
-        <w:ind w:left="709" w:hanging="0"/>
-        <w:rPr/>
-      </w:pPr>
-      <w:r>
-        <w:rPr/>
-        <w:t>Should we have more than 3 fan levels? This is easy to do - each fan LED will represent multiple levels  instead of just 1. Up and Down buttons go to the next level, the lights change only sometimes.</w:t>
-      </w:r>
-    </w:p>
-    <w:p>
-      <w:pPr>
-        <w:pStyle w:val="Normal"/>
-        <w:ind w:left="709" w:hanging="0"/>
-        <w:rPr/>
-      </w:pPr>
-      <w:r>
-        <w:rPr/>
-      </w:r>
-    </w:p>
-    <w:p>
-      <w:pPr>
-        <w:pStyle w:val="Normal"/>
-        <w:ind w:left="709" w:hanging="0"/>
-        <w:rPr/>
-      </w:pPr>
-      <w:r>
-        <w:rPr/>
-        <w:t>When in alert state (with lights flashing, buzzer buzzing, and fan pulsing), should fan up/down buttons still work?</w:t>
       </w:r>
     </w:p>
     <w:sectPr>

</xml_diff>